<commit_message>
Modified to reflect changes made and adopted on 2023-03-18
</commit_message>
<xml_diff>
--- a/Bylaws of Snowpity.docx
+++ b/Bylaws of Snowpity.docx
@@ -11,30 +11,40 @@
       </w:r>
     </w:p>
     <w:p>
-      <w:r>
+      <w:pPr>
         <w:rPr>
           <w:sz w:val="20"/>
           <w:szCs w:val="20"/>
         </w:rPr>
-        <w:t>Last edited: 2022-08-25</w:t>
-      </w:r>
-      <w:r>
-        <w:t xml:space="preserve"> </w:t>
-      </w:r>
-    </w:p>
-    <w:p>
-      <w:pPr>
+      </w:pPr>
+      <w:r>
         <w:rPr>
           <w:sz w:val="20"/>
           <w:szCs w:val="20"/>
         </w:rPr>
-      </w:pPr>
+        <w:t xml:space="preserve">First </w:t>
+      </w:r>
       <w:r>
         <w:rPr>
           <w:sz w:val="20"/>
           <w:szCs w:val="20"/>
         </w:rPr>
         <w:t>Approved: 2022-08-29</w:t>
+      </w:r>
+    </w:p>
+    <w:p>
+      <w:pPr>
+        <w:rPr>
+          <w:sz w:val="20"/>
+          <w:szCs w:val="20"/>
+        </w:rPr>
+      </w:pPr>
+      <w:r>
+        <w:rPr>
+          <w:sz w:val="20"/>
+          <w:szCs w:val="20"/>
+        </w:rPr>
+        <w:t>Amended: 2023-03-18</w:t>
       </w:r>
     </w:p>
     <w:p>
@@ -2251,18 +2261,36 @@
           <w:ilvl w:val="2"/>
           <w:numId w:val="3"/>
         </w:numPr>
-      </w:pPr>
-      <w:r>
-        <w:t>Recordings</w:t>
-      </w:r>
+        <w:rPr>
+          <w:del w:id="0" w:author="Joshua Hope" w:date="2023-03-21T22:17:00Z"/>
+        </w:rPr>
+      </w:pPr>
+      <w:commentRangeStart w:id="1"/>
+      <w:del w:id="2" w:author="Joshua Hope" w:date="2023-03-21T22:17:00Z">
+        <w:r>
+          <w:delText>Recordings</w:delText>
+        </w:r>
+      </w:del>
     </w:p>
     <w:p>
       <w:pPr>
         <w:spacing w:before="280" w:after="280"/>
         <w:ind w:left="2160"/>
-      </w:pPr>
-      <w:r>
-        <w:t xml:space="preserve">To the furthest extent possible by Law, all meetings shall have audio recordings made and kept by the Secretary unless objection is made by two-thirds (⅔) of the Directors and/or Officers present. </w:t>
+        <w:rPr>
+          <w:del w:id="3" w:author="Joshua Hope" w:date="2023-03-21T22:17:00Z"/>
+        </w:rPr>
+      </w:pPr>
+      <w:del w:id="4" w:author="Joshua Hope" w:date="2023-03-21T22:17:00Z">
+        <w:r>
+          <w:delText xml:space="preserve">To the furthest extent possible by Law, all meetings shall have audio recordings made and kept by the Secretary unless objection is made by two-thirds (⅔) of the Directors and/or Officers present. </w:delText>
+        </w:r>
+      </w:del>
+      <w:commentRangeEnd w:id="1"/>
+      <w:r>
+        <w:rPr>
+          <w:rStyle w:val="CommentReference"/>
+        </w:rPr>
+        <w:commentReference w:id="1"/>
       </w:r>
     </w:p>
     <w:p>
@@ -2884,7 +2912,7 @@
         <w:lastRenderedPageBreak/>
         <w:t xml:space="preserve">provided by </w:t>
       </w:r>
-      <w:hyperlink r:id="rId7" w:anchor="h">
+      <w:hyperlink r:id="rId11" w:anchor="h">
         <w:r>
           <w:rPr>
             <w:color w:val="0000FF"/>
@@ -2893,7 +2921,7 @@
           <w:t xml:space="preserve">Section 501(h) of the </w:t>
         </w:r>
       </w:hyperlink>
-      <w:hyperlink r:id="rId8" w:anchor="h">
+      <w:hyperlink r:id="rId12" w:anchor="h">
         <w:r>
           <w:rPr>
             <w:i/>
@@ -2917,136 +2945,6 @@
       </w:pPr>
       <w:r>
         <w:t xml:space="preserve">by a corporation exempt from Federal income tax under </w:t>
-      </w:r>
-      <w:hyperlink r:id="rId9" w:anchor="c_3">
-        <w:r>
-          <w:rPr>
-            <w:color w:val="0000FF"/>
-            <w:u w:val="single"/>
-          </w:rPr>
-          <w:t xml:space="preserve">Section 501(c)(3) of the </w:t>
-        </w:r>
-      </w:hyperlink>
-      <w:hyperlink r:id="rId10" w:anchor="c_3">
-        <w:r>
-          <w:rPr>
-            <w:i/>
-            <w:color w:val="0000FF"/>
-            <w:u w:val="single"/>
-          </w:rPr>
-          <w:t>Internal Revenue Code</w:t>
-        </w:r>
-      </w:hyperlink>
-      <w:r>
-        <w:t xml:space="preserve"> or </w:t>
-      </w:r>
-    </w:p>
-    <w:p>
-      <w:pPr>
-        <w:numPr>
-          <w:ilvl w:val="2"/>
-          <w:numId w:val="3"/>
-        </w:numPr>
-      </w:pPr>
-      <w:r>
-        <w:t xml:space="preserve">by a corporation, contributions to which are deductible under </w:t>
-      </w:r>
-      <w:hyperlink r:id="rId11" w:anchor="c_2">
-        <w:r>
-          <w:rPr>
-            <w:color w:val="0000FF"/>
-            <w:u w:val="single"/>
-          </w:rPr>
-          <w:t xml:space="preserve">Section 170(c)(2) of the </w:t>
-        </w:r>
-      </w:hyperlink>
-      <w:hyperlink r:id="rId12" w:anchor="c_2">
-        <w:r>
-          <w:rPr>
-            <w:i/>
-            <w:color w:val="0000FF"/>
-            <w:u w:val="single"/>
-          </w:rPr>
-          <w:t>Internal Revenue Code</w:t>
-        </w:r>
-      </w:hyperlink>
-      <w:r>
-        <w:t>.</w:t>
-      </w:r>
-    </w:p>
-    <w:p>
-      <w:pPr>
-        <w:pStyle w:val="Heading3"/>
-        <w:numPr>
-          <w:ilvl w:val="1"/>
-          <w:numId w:val="3"/>
-        </w:numPr>
-      </w:pPr>
-      <w:r>
-        <w:t>Prohibition Against Public Inurement</w:t>
-      </w:r>
-    </w:p>
-    <w:p>
-      <w:pPr>
-        <w:spacing w:before="280" w:after="280"/>
-        <w:ind w:left="1440"/>
-      </w:pPr>
-      <w:r>
-        <w:t xml:space="preserve">No part of the net earnings of this Corporation shall inure to the benefit of, or be distributable to, its members, Directors or trustees, Officers, or other private persons, except that the Corporation shall be authorized and empowered to pay reasonable compensation for services rendered and to make payments and distributions in furtherance of the purposes of this Corporation. </w:t>
-      </w:r>
-    </w:p>
-    <w:p>
-      <w:pPr>
-        <w:pStyle w:val="Heading2"/>
-        <w:numPr>
-          <w:ilvl w:val="0"/>
-          <w:numId w:val="3"/>
-        </w:numPr>
-      </w:pPr>
-      <w:r>
-        <w:t>Dissolution of the Corporation</w:t>
-      </w:r>
-    </w:p>
-    <w:p>
-      <w:pPr>
-        <w:pStyle w:val="Heading3"/>
-        <w:numPr>
-          <w:ilvl w:val="1"/>
-          <w:numId w:val="3"/>
-        </w:numPr>
-      </w:pPr>
-      <w:r>
-        <w:t>Dissolution Rule</w:t>
-      </w:r>
-    </w:p>
-    <w:p>
-      <w:pPr>
-        <w:spacing w:before="280" w:after="280"/>
-        <w:ind w:left="1440"/>
-      </w:pPr>
-      <w:r>
-        <w:t xml:space="preserve">The Board of Directors may at any time call a special meeting for the sole purpose to voluntarily dissolve this Corporation. Upon unanimous approval of all Directors all assets and funds, after all liabilities and obligations have been paid, along with all minutes and records, shall be promptly transferred into the custody of an appropriate organization or agency designated by the Board of Directors. </w:t>
-      </w:r>
-    </w:p>
-    <w:p>
-      <w:pPr>
-        <w:pStyle w:val="Heading3"/>
-        <w:numPr>
-          <w:ilvl w:val="1"/>
-          <w:numId w:val="3"/>
-        </w:numPr>
-      </w:pPr>
-      <w:r>
-        <w:t>Optional Rule</w:t>
-      </w:r>
-    </w:p>
-    <w:p>
-      <w:pPr>
-        <w:spacing w:before="280" w:after="280"/>
-        <w:ind w:left="1440"/>
-      </w:pPr>
-      <w:r>
-        <w:t xml:space="preserve">In the event there is no Board of Directors, or the Board of Directors refuse or fail in a reasonable period to dissolve the Corporation, upon application by any Officer, the Ninth Judicial Circuit Court of Florida shall dissolve the Corporation in a manner consistent with the rules herein and in accordance with </w:t>
       </w:r>
       <w:hyperlink r:id="rId13" w:anchor="c_3">
         <w:r>
@@ -3068,30 +2966,117 @@
         </w:r>
       </w:hyperlink>
       <w:r>
-        <w:t xml:space="preserve">. </w:t>
-      </w:r>
-    </w:p>
-    <w:p>
-      <w:pPr>
-        <w:pStyle w:val="Heading3"/>
-        <w:numPr>
-          <w:ilvl w:val="1"/>
-          <w:numId w:val="3"/>
-        </w:numPr>
-      </w:pPr>
-      <w:r>
-        <w:t>Distribution of Assets</w:t>
-      </w:r>
-    </w:p>
-    <w:p>
-      <w:pPr>
-        <w:spacing w:before="280" w:after="280"/>
-        <w:ind w:left="1440"/>
-      </w:pPr>
-      <w:r>
-        <w:t xml:space="preserve">Upon the dissolution of this Corporation, its assets remaining after payment, or provision for payment, of all debts and liabilities of this Corporation, shall be distributed for one or more exempt purposes within the meaning of </w:t>
-      </w:r>
-      <w:hyperlink r:id="rId15" w:anchor="c_3">
+        <w:t xml:space="preserve"> or </w:t>
+      </w:r>
+    </w:p>
+    <w:p>
+      <w:pPr>
+        <w:numPr>
+          <w:ilvl w:val="2"/>
+          <w:numId w:val="3"/>
+        </w:numPr>
+      </w:pPr>
+      <w:r>
+        <w:t xml:space="preserve">by a corporation, contributions to which are deductible under </w:t>
+      </w:r>
+      <w:hyperlink r:id="rId15" w:anchor="c_2">
+        <w:r>
+          <w:rPr>
+            <w:color w:val="0000FF"/>
+            <w:u w:val="single"/>
+          </w:rPr>
+          <w:t xml:space="preserve">Section 170(c)(2) of the </w:t>
+        </w:r>
+      </w:hyperlink>
+      <w:hyperlink r:id="rId16" w:anchor="c_2">
+        <w:r>
+          <w:rPr>
+            <w:i/>
+            <w:color w:val="0000FF"/>
+            <w:u w:val="single"/>
+          </w:rPr>
+          <w:t>Internal Revenue Code</w:t>
+        </w:r>
+      </w:hyperlink>
+      <w:r>
+        <w:t>.</w:t>
+      </w:r>
+    </w:p>
+    <w:p>
+      <w:pPr>
+        <w:pStyle w:val="Heading3"/>
+        <w:numPr>
+          <w:ilvl w:val="1"/>
+          <w:numId w:val="3"/>
+        </w:numPr>
+      </w:pPr>
+      <w:r>
+        <w:t>Prohibition Against Public Inurement</w:t>
+      </w:r>
+    </w:p>
+    <w:p>
+      <w:pPr>
+        <w:spacing w:before="280" w:after="280"/>
+        <w:ind w:left="1440"/>
+      </w:pPr>
+      <w:r>
+        <w:t xml:space="preserve">No part of the net earnings of this Corporation shall inure to the benefit of, or be distributable to, its members, Directors or trustees, Officers, or other private persons, except that the Corporation shall be authorized and empowered to pay reasonable compensation for services rendered and to make payments and distributions in furtherance of the purposes of this Corporation. </w:t>
+      </w:r>
+    </w:p>
+    <w:p>
+      <w:pPr>
+        <w:pStyle w:val="Heading2"/>
+        <w:numPr>
+          <w:ilvl w:val="0"/>
+          <w:numId w:val="3"/>
+        </w:numPr>
+      </w:pPr>
+      <w:r>
+        <w:t>Dissolution of the Corporation</w:t>
+      </w:r>
+    </w:p>
+    <w:p>
+      <w:pPr>
+        <w:pStyle w:val="Heading3"/>
+        <w:numPr>
+          <w:ilvl w:val="1"/>
+          <w:numId w:val="3"/>
+        </w:numPr>
+      </w:pPr>
+      <w:r>
+        <w:t>Dissolution Rule</w:t>
+      </w:r>
+    </w:p>
+    <w:p>
+      <w:pPr>
+        <w:spacing w:before="280" w:after="280"/>
+        <w:ind w:left="1440"/>
+      </w:pPr>
+      <w:r>
+        <w:t xml:space="preserve">The Board of Directors may at any time call a special meeting for the sole purpose to voluntarily dissolve this Corporation. Upon unanimous approval of all Directors all assets and funds, after all liabilities and obligations have been paid, along with all minutes and records, shall be promptly transferred into the custody of an appropriate organization or agency designated by the Board of Directors. </w:t>
+      </w:r>
+    </w:p>
+    <w:p>
+      <w:pPr>
+        <w:pStyle w:val="Heading3"/>
+        <w:numPr>
+          <w:ilvl w:val="1"/>
+          <w:numId w:val="3"/>
+        </w:numPr>
+      </w:pPr>
+      <w:r>
+        <w:t>Optional Rule</w:t>
+      </w:r>
+    </w:p>
+    <w:p>
+      <w:pPr>
+        <w:spacing w:before="280" w:after="280"/>
+        <w:ind w:left="1440"/>
+      </w:pPr>
+      <w:r>
+        <w:t xml:space="preserve">In the event there is no Board of Directors, or the Board of Directors refuse or fail in a reasonable period to dissolve the Corporation, upon application by any Officer, the Ninth Judicial Circuit Court of Florida shall dissolve the Corporation in a manner consistent with the rules herein and in accordance with </w:t>
+      </w:r>
+      <w:hyperlink r:id="rId17" w:anchor="c_3">
         <w:r>
           <w:rPr>
             <w:color w:val="0000FF"/>
@@ -3100,7 +3085,50 @@
           <w:t xml:space="preserve">Section 501(c)(3) of the </w:t>
         </w:r>
       </w:hyperlink>
-      <w:hyperlink r:id="rId16" w:anchor="c_3">
+      <w:hyperlink r:id="rId18" w:anchor="c_3">
+        <w:r>
+          <w:rPr>
+            <w:i/>
+            <w:color w:val="0000FF"/>
+            <w:u w:val="single"/>
+          </w:rPr>
+          <w:t>Internal Revenue Code</w:t>
+        </w:r>
+      </w:hyperlink>
+      <w:r>
+        <w:t xml:space="preserve">. </w:t>
+      </w:r>
+    </w:p>
+    <w:p>
+      <w:pPr>
+        <w:pStyle w:val="Heading3"/>
+        <w:numPr>
+          <w:ilvl w:val="1"/>
+          <w:numId w:val="3"/>
+        </w:numPr>
+      </w:pPr>
+      <w:r>
+        <w:t>Distribution of Assets</w:t>
+      </w:r>
+    </w:p>
+    <w:p>
+      <w:pPr>
+        <w:spacing w:before="280" w:after="280"/>
+        <w:ind w:left="1440"/>
+      </w:pPr>
+      <w:r>
+        <w:t xml:space="preserve">Upon the dissolution of this Corporation, its assets remaining after payment, or provision for payment, of all debts and liabilities of this Corporation, shall be distributed for one or more exempt purposes within the meaning of </w:t>
+      </w:r>
+      <w:hyperlink r:id="rId19" w:anchor="c_3">
+        <w:r>
+          <w:rPr>
+            <w:color w:val="0000FF"/>
+            <w:u w:val="single"/>
+          </w:rPr>
+          <w:t xml:space="preserve">Section 501(c)(3) of the </w:t>
+        </w:r>
+      </w:hyperlink>
+      <w:hyperlink r:id="rId20" w:anchor="c_3">
         <w:r>
           <w:rPr>
             <w:i/>
@@ -3519,8 +3547,16 @@
                     <w:rPr>
                       <w:rFonts w:ascii="Comic Sans MS" w:eastAsia="Comic Sans MS" w:hAnsi="Comic Sans MS" w:cs="Comic Sans MS"/>
                     </w:rPr>
-                    <w:t>Kai Byall</w:t>
+                    <w:t xml:space="preserve">Kai </w:t>
                   </w:r>
+                  <w:proofErr w:type="spellStart"/>
+                  <w:r>
+                    <w:rPr>
+                      <w:rFonts w:ascii="Comic Sans MS" w:eastAsia="Comic Sans MS" w:hAnsi="Comic Sans MS" w:cs="Comic Sans MS"/>
+                    </w:rPr>
+                    <w:t>Byall</w:t>
+                  </w:r>
+                  <w:proofErr w:type="spellEnd"/>
                 </w:p>
               </w:tc>
             </w:tr>
@@ -3556,8 +3592,13 @@
               <w:widowControl w:val="0"/>
             </w:pPr>
             <w:r>
-              <w:t>Kai Byall</w:t>
+              <w:t xml:space="preserve">Kai </w:t>
             </w:r>
+            <w:proofErr w:type="spellStart"/>
+            <w:r>
+              <w:t>Byall</w:t>
+            </w:r>
+            <w:proofErr w:type="spellEnd"/>
           </w:p>
           <w:p>
             <w:pPr>
@@ -3745,8 +3786,16 @@
                     <w:rPr>
                       <w:rFonts w:ascii="Lobster" w:eastAsia="Lobster" w:hAnsi="Lobster" w:cs="Lobster"/>
                     </w:rPr>
-                    <w:t>Marcel Hinsch</w:t>
+                    <w:t xml:space="preserve">Marcel </w:t>
                   </w:r>
+                  <w:proofErr w:type="spellStart"/>
+                  <w:r>
+                    <w:rPr>
+                      <w:rFonts w:ascii="Lobster" w:eastAsia="Lobster" w:hAnsi="Lobster" w:cs="Lobster"/>
+                    </w:rPr>
+                    <w:t>Hinsch</w:t>
+                  </w:r>
+                  <w:proofErr w:type="spellEnd"/>
                 </w:p>
               </w:tc>
             </w:tr>
@@ -3782,8 +3831,13 @@
               <w:widowControl w:val="0"/>
             </w:pPr>
             <w:r>
-              <w:t>Marcel Hinsch</w:t>
+              <w:t xml:space="preserve">Marcel </w:t>
             </w:r>
+            <w:proofErr w:type="spellStart"/>
+            <w:r>
+              <w:t>Hinsch</w:t>
+            </w:r>
+            <w:proofErr w:type="spellEnd"/>
           </w:p>
           <w:p>
             <w:pPr>
@@ -3956,6 +4010,45 @@
 </w:document>
 </file>
 
+<file path=word/comments.xml><?xml version="1.0" encoding="utf-8"?>
+<w:comments xmlns:wpc="http://schemas.microsoft.com/office/word/2010/wordprocessingCanvas" xmlns:cx="http://schemas.microsoft.com/office/drawing/2014/chartex" xmlns:cx1="http://schemas.microsoft.com/office/drawing/2015/9/8/chartex" xmlns:cx2="http://schemas.microsoft.com/office/drawing/2015/10/21/chartex" xmlns:cx3="http://schemas.microsoft.com/office/drawing/2016/5/9/chartex" xmlns:cx4="http://schemas.microsoft.com/office/drawing/2016/5/10/chartex" xmlns:cx5="http://schemas.microsoft.com/office/drawing/2016/5/11/chartex" xmlns:cx6="http://schemas.microsoft.com/office/drawing/2016/5/12/chartex" xmlns:cx7="http://schemas.microsoft.com/office/drawing/2016/5/13/chartex" xmlns:cx8="http://schemas.microsoft.com/office/drawing/2016/5/14/chartex" xmlns:mc="http://schemas.openxmlformats.org/markup-compatibility/2006" xmlns:aink="http://schemas.microsoft.com/office/drawing/2016/ink" xmlns:am3d="http://schemas.microsoft.com/office/drawing/2017/model3d" xmlns:o="urn:schemas-microsoft-com:office:office" xmlns:oel="http://schemas.microsoft.com/office/2019/extlst" xmlns:r="http://schemas.openxmlformats.org/officeDocument/2006/relationships" xmlns:m="http://schemas.openxmlformats.org/officeDocument/2006/math" xmlns:v="urn:schemas-microsoft-com:vml" xmlns:wp14="http://schemas.microsoft.com/office/word/2010/wordprocessingDrawing" xmlns:wp="http://schemas.openxmlformats.org/drawingml/2006/wordprocessingDrawing" xmlns:w10="urn:schemas-microsoft-com:office:word" xmlns:w="http://schemas.openxmlformats.org/wordprocessingml/2006/main" xmlns:w14="http://schemas.microsoft.com/office/word/2010/wordml" xmlns:w15="http://schemas.microsoft.com/office/word/2012/wordml" xmlns:w16cex="http://schemas.microsoft.com/office/word/2018/wordml/cex" xmlns:w16cid="http://schemas.microsoft.com/office/word/2016/wordml/cid" xmlns:w16="http://schemas.microsoft.com/office/word/2018/wordml" xmlns:w16sdtdh="http://schemas.microsoft.com/office/word/2020/wordml/sdtdatahash" xmlns:w16se="http://schemas.microsoft.com/office/word/2015/wordml/symex" xmlns:wpg="http://schemas.microsoft.com/office/word/2010/wordprocessingGroup" xmlns:wpi="http://schemas.microsoft.com/office/word/2010/wordprocessingInk" xmlns:wne="http://schemas.microsoft.com/office/word/2006/wordml" xmlns:wps="http://schemas.microsoft.com/office/word/2010/wordprocessingShape" mc:Ignorable="w14 w15 w16se w16cid w16 w16cex w16sdtdh wp14">
+  <w:comment w:id="1" w:author="Joshua Hope" w:date="2023-03-21T22:18:00Z" w:initials="JH">
+    <w:p>
+      <w:pPr>
+        <w:pStyle w:val="CommentText"/>
+      </w:pPr>
+      <w:r>
+        <w:rPr>
+          <w:rStyle w:val="CommentReference"/>
+        </w:rPr>
+        <w:annotationRef/>
+      </w:r>
+      <w:r>
+        <w:t>Removed 2023-03-18</w:t>
+      </w:r>
+    </w:p>
+  </w:comment>
+</w:comments>
+</file>
+
+<file path=word/commentsExtended.xml><?xml version="1.0" encoding="utf-8"?>
+<w15:commentsEx xmlns:wpc="http://schemas.microsoft.com/office/word/2010/wordprocessingCanvas" xmlns:cx="http://schemas.microsoft.com/office/drawing/2014/chartex" xmlns:cx1="http://schemas.microsoft.com/office/drawing/2015/9/8/chartex" xmlns:cx2="http://schemas.microsoft.com/office/drawing/2015/10/21/chartex" xmlns:cx3="http://schemas.microsoft.com/office/drawing/2016/5/9/chartex" xmlns:cx4="http://schemas.microsoft.com/office/drawing/2016/5/10/chartex" xmlns:cx5="http://schemas.microsoft.com/office/drawing/2016/5/11/chartex" xmlns:cx6="http://schemas.microsoft.com/office/drawing/2016/5/12/chartex" xmlns:cx7="http://schemas.microsoft.com/office/drawing/2016/5/13/chartex" xmlns:cx8="http://schemas.microsoft.com/office/drawing/2016/5/14/chartex" xmlns:mc="http://schemas.openxmlformats.org/markup-compatibility/2006" xmlns:aink="http://schemas.microsoft.com/office/drawing/2016/ink" xmlns:am3d="http://schemas.microsoft.com/office/drawing/2017/model3d" xmlns:o="urn:schemas-microsoft-com:office:office" xmlns:oel="http://schemas.microsoft.com/office/2019/extlst" xmlns:r="http://schemas.openxmlformats.org/officeDocument/2006/relationships" xmlns:m="http://schemas.openxmlformats.org/officeDocument/2006/math" xmlns:v="urn:schemas-microsoft-com:vml" xmlns:wp14="http://schemas.microsoft.com/office/word/2010/wordprocessingDrawing" xmlns:wp="http://schemas.openxmlformats.org/drawingml/2006/wordprocessingDrawing" xmlns:w10="urn:schemas-microsoft-com:office:word" xmlns:w="http://schemas.openxmlformats.org/wordprocessingml/2006/main" xmlns:w14="http://schemas.microsoft.com/office/word/2010/wordml" xmlns:w15="http://schemas.microsoft.com/office/word/2012/wordml" xmlns:w16cex="http://schemas.microsoft.com/office/word/2018/wordml/cex" xmlns:w16cid="http://schemas.microsoft.com/office/word/2016/wordml/cid" xmlns:w16="http://schemas.microsoft.com/office/word/2018/wordml" xmlns:w16sdtdh="http://schemas.microsoft.com/office/word/2020/wordml/sdtdatahash" xmlns:w16se="http://schemas.microsoft.com/office/word/2015/wordml/symex" xmlns:wpg="http://schemas.microsoft.com/office/word/2010/wordprocessingGroup" xmlns:wpi="http://schemas.microsoft.com/office/word/2010/wordprocessingInk" xmlns:wne="http://schemas.microsoft.com/office/word/2006/wordml" xmlns:wps="http://schemas.microsoft.com/office/word/2010/wordprocessingShape" mc:Ignorable="w14 w15 w16se w16cid w16 w16cex w16sdtdh wp14">
+  <w15:commentEx w15:paraId="2B51D279" w15:done="0"/>
+</w15:commentsEx>
+</file>
+
+<file path=word/commentsExtensible.xml><?xml version="1.0" encoding="utf-8"?>
+<w16cex:commentsExtensible xmlns:wpc="http://schemas.microsoft.com/office/word/2010/wordprocessingCanvas" xmlns:cx="http://schemas.microsoft.com/office/drawing/2014/chartex" xmlns:cx1="http://schemas.microsoft.com/office/drawing/2015/9/8/chartex" xmlns:cx2="http://schemas.microsoft.com/office/drawing/2015/10/21/chartex" xmlns:cx3="http://schemas.microsoft.com/office/drawing/2016/5/9/chartex" xmlns:cx4="http://schemas.microsoft.com/office/drawing/2016/5/10/chartex" xmlns:cx5="http://schemas.microsoft.com/office/drawing/2016/5/11/chartex" xmlns:cx6="http://schemas.microsoft.com/office/drawing/2016/5/12/chartex" xmlns:cx7="http://schemas.microsoft.com/office/drawing/2016/5/13/chartex" xmlns:cx8="http://schemas.microsoft.com/office/drawing/2016/5/14/chartex" xmlns:mc="http://schemas.openxmlformats.org/markup-compatibility/2006" xmlns:aink="http://schemas.microsoft.com/office/drawing/2016/ink" xmlns:am3d="http://schemas.microsoft.com/office/drawing/2017/model3d" xmlns:o="urn:schemas-microsoft-com:office:office" xmlns:oel="http://schemas.microsoft.com/office/2019/extlst" xmlns:r="http://schemas.openxmlformats.org/officeDocument/2006/relationships" xmlns:m="http://schemas.openxmlformats.org/officeDocument/2006/math" xmlns:v="urn:schemas-microsoft-com:vml" xmlns:wp14="http://schemas.microsoft.com/office/word/2010/wordprocessingDrawing" xmlns:wp="http://schemas.openxmlformats.org/drawingml/2006/wordprocessingDrawing" xmlns:w10="urn:schemas-microsoft-com:office:word" xmlns:w="http://schemas.openxmlformats.org/wordprocessingml/2006/main" xmlns:w14="http://schemas.microsoft.com/office/word/2010/wordml" xmlns:w15="http://schemas.microsoft.com/office/word/2012/wordml" xmlns:w16cex="http://schemas.microsoft.com/office/word/2018/wordml/cex" xmlns:w16cid="http://schemas.microsoft.com/office/word/2016/wordml/cid" xmlns:w16="http://schemas.microsoft.com/office/word/2018/wordml" xmlns:w16sdtdh="http://schemas.microsoft.com/office/word/2020/wordml/sdtdatahash" xmlns:w16se="http://schemas.microsoft.com/office/word/2015/wordml/symex" xmlns:wpg="http://schemas.microsoft.com/office/word/2010/wordprocessingGroup" xmlns:wpi="http://schemas.microsoft.com/office/word/2010/wordprocessingInk" xmlns:wne="http://schemas.microsoft.com/office/word/2006/wordml" xmlns:wps="http://schemas.microsoft.com/office/word/2010/wordprocessingShape" mc:Ignorable="w14 w15 w16se w16cid w16 w16cex w16sdtdh wp14">
+  <w16cex:commentExtensible w16cex:durableId="27C4ABD2" w16cex:dateUtc="2023-03-22T02:18:00Z"/>
+</w16cex:commentsExtensible>
+</file>
+
+<file path=word/commentsIds.xml><?xml version="1.0" encoding="utf-8"?>
+<w16cid:commentsIds xmlns:wpc="http://schemas.microsoft.com/office/word/2010/wordprocessingCanvas" xmlns:cx="http://schemas.microsoft.com/office/drawing/2014/chartex" xmlns:cx1="http://schemas.microsoft.com/office/drawing/2015/9/8/chartex" xmlns:cx2="http://schemas.microsoft.com/office/drawing/2015/10/21/chartex" xmlns:cx3="http://schemas.microsoft.com/office/drawing/2016/5/9/chartex" xmlns:cx4="http://schemas.microsoft.com/office/drawing/2016/5/10/chartex" xmlns:cx5="http://schemas.microsoft.com/office/drawing/2016/5/11/chartex" xmlns:cx6="http://schemas.microsoft.com/office/drawing/2016/5/12/chartex" xmlns:cx7="http://schemas.microsoft.com/office/drawing/2016/5/13/chartex" xmlns:cx8="http://schemas.microsoft.com/office/drawing/2016/5/14/chartex" xmlns:mc="http://schemas.openxmlformats.org/markup-compatibility/2006" xmlns:aink="http://schemas.microsoft.com/office/drawing/2016/ink" xmlns:am3d="http://schemas.microsoft.com/office/drawing/2017/model3d" xmlns:o="urn:schemas-microsoft-com:office:office" xmlns:oel="http://schemas.microsoft.com/office/2019/extlst" xmlns:r="http://schemas.openxmlformats.org/officeDocument/2006/relationships" xmlns:m="http://schemas.openxmlformats.org/officeDocument/2006/math" xmlns:v="urn:schemas-microsoft-com:vml" xmlns:wp14="http://schemas.microsoft.com/office/word/2010/wordprocessingDrawing" xmlns:wp="http://schemas.openxmlformats.org/drawingml/2006/wordprocessingDrawing" xmlns:w10="urn:schemas-microsoft-com:office:word" xmlns:w="http://schemas.openxmlformats.org/wordprocessingml/2006/main" xmlns:w14="http://schemas.microsoft.com/office/word/2010/wordml" xmlns:w15="http://schemas.microsoft.com/office/word/2012/wordml" xmlns:w16cex="http://schemas.microsoft.com/office/word/2018/wordml/cex" xmlns:w16cid="http://schemas.microsoft.com/office/word/2016/wordml/cid" xmlns:w16="http://schemas.microsoft.com/office/word/2018/wordml" xmlns:w16sdtdh="http://schemas.microsoft.com/office/word/2020/wordml/sdtdatahash" xmlns:w16se="http://schemas.microsoft.com/office/word/2015/wordml/symex" xmlns:wpg="http://schemas.microsoft.com/office/word/2010/wordprocessingGroup" xmlns:wpi="http://schemas.microsoft.com/office/word/2010/wordprocessingInk" xmlns:wne="http://schemas.microsoft.com/office/word/2006/wordml" xmlns:wps="http://schemas.microsoft.com/office/word/2010/wordprocessingShape" mc:Ignorable="w14 w15 w16se w16cid w16 w16cex w16sdtdh wp14">
+  <w16cid:commentId w16cid:paraId="2B51D279" w16cid:durableId="27C4ABD2"/>
+</w16cid:commentsIds>
+</file>
+
 <file path=word/numbering.xml><?xml version="1.0" encoding="utf-8"?>
 <w:numbering xmlns:wpc="http://schemas.microsoft.com/office/word/2010/wordprocessingCanvas" xmlns:cx="http://schemas.microsoft.com/office/drawing/2014/chartex" xmlns:cx1="http://schemas.microsoft.com/office/drawing/2015/9/8/chartex" xmlns:cx2="http://schemas.microsoft.com/office/drawing/2015/10/21/chartex" xmlns:cx3="http://schemas.microsoft.com/office/drawing/2016/5/9/chartex" xmlns:cx4="http://schemas.microsoft.com/office/drawing/2016/5/10/chartex" xmlns:cx5="http://schemas.microsoft.com/office/drawing/2016/5/11/chartex" xmlns:cx6="http://schemas.microsoft.com/office/drawing/2016/5/12/chartex" xmlns:cx7="http://schemas.microsoft.com/office/drawing/2016/5/13/chartex" xmlns:cx8="http://schemas.microsoft.com/office/drawing/2016/5/14/chartex" xmlns:mc="http://schemas.openxmlformats.org/markup-compatibility/2006" xmlns:aink="http://schemas.microsoft.com/office/drawing/2016/ink" xmlns:am3d="http://schemas.microsoft.com/office/drawing/2017/model3d" xmlns:o="urn:schemas-microsoft-com:office:office" xmlns:oel="http://schemas.microsoft.com/office/2019/extlst" xmlns:r="http://schemas.openxmlformats.org/officeDocument/2006/relationships" xmlns:m="http://schemas.openxmlformats.org/officeDocument/2006/math" xmlns:v="urn:schemas-microsoft-com:vml" xmlns:wp14="http://schemas.microsoft.com/office/word/2010/wordprocessingDrawing" xmlns:wp="http://schemas.openxmlformats.org/drawingml/2006/wordprocessingDrawing" xmlns:w10="urn:schemas-microsoft-com:office:word" xmlns:w="http://schemas.openxmlformats.org/wordprocessingml/2006/main" xmlns:w14="http://schemas.microsoft.com/office/word/2010/wordml" xmlns:w15="http://schemas.microsoft.com/office/word/2012/wordml" xmlns:w16cex="http://schemas.microsoft.com/office/word/2018/wordml/cex" xmlns:w16cid="http://schemas.microsoft.com/office/word/2016/wordml/cid" xmlns:w16="http://schemas.microsoft.com/office/word/2018/wordml" xmlns:w16sdtdh="http://schemas.microsoft.com/office/word/2020/wordml/sdtdatahash" xmlns:w16se="http://schemas.microsoft.com/office/word/2015/wordml/symex" xmlns:wpg="http://schemas.microsoft.com/office/word/2010/wordprocessingGroup" xmlns:wpi="http://schemas.microsoft.com/office/word/2010/wordprocessingInk" xmlns:wne="http://schemas.microsoft.com/office/word/2006/wordml" xmlns:wps="http://schemas.microsoft.com/office/word/2010/wordprocessingShape" mc:Ignorable="w14 w15 w16se w16cid w16 w16cex w16sdtdh wp14">
   <w:abstractNum w:abstractNumId="0" w15:restartNumberingAfterBreak="0">
@@ -4229,6 +4322,14 @@
     <w:abstractNumId w:val="1"/>
   </w:num>
 </w:numbering>
+</file>
+
+<file path=word/people.xml><?xml version="1.0" encoding="utf-8"?>
+<w15:people xmlns:wpc="http://schemas.microsoft.com/office/word/2010/wordprocessingCanvas" xmlns:cx="http://schemas.microsoft.com/office/drawing/2014/chartex" xmlns:cx1="http://schemas.microsoft.com/office/drawing/2015/9/8/chartex" xmlns:cx2="http://schemas.microsoft.com/office/drawing/2015/10/21/chartex" xmlns:cx3="http://schemas.microsoft.com/office/drawing/2016/5/9/chartex" xmlns:cx4="http://schemas.microsoft.com/office/drawing/2016/5/10/chartex" xmlns:cx5="http://schemas.microsoft.com/office/drawing/2016/5/11/chartex" xmlns:cx6="http://schemas.microsoft.com/office/drawing/2016/5/12/chartex" xmlns:cx7="http://schemas.microsoft.com/office/drawing/2016/5/13/chartex" xmlns:cx8="http://schemas.microsoft.com/office/drawing/2016/5/14/chartex" xmlns:mc="http://schemas.openxmlformats.org/markup-compatibility/2006" xmlns:aink="http://schemas.microsoft.com/office/drawing/2016/ink" xmlns:am3d="http://schemas.microsoft.com/office/drawing/2017/model3d" xmlns:o="urn:schemas-microsoft-com:office:office" xmlns:oel="http://schemas.microsoft.com/office/2019/extlst" xmlns:r="http://schemas.openxmlformats.org/officeDocument/2006/relationships" xmlns:m="http://schemas.openxmlformats.org/officeDocument/2006/math" xmlns:v="urn:schemas-microsoft-com:vml" xmlns:wp14="http://schemas.microsoft.com/office/word/2010/wordprocessingDrawing" xmlns:wp="http://schemas.openxmlformats.org/drawingml/2006/wordprocessingDrawing" xmlns:w10="urn:schemas-microsoft-com:office:word" xmlns:w="http://schemas.openxmlformats.org/wordprocessingml/2006/main" xmlns:w14="http://schemas.microsoft.com/office/word/2010/wordml" xmlns:w15="http://schemas.microsoft.com/office/word/2012/wordml" xmlns:w16cex="http://schemas.microsoft.com/office/word/2018/wordml/cex" xmlns:w16cid="http://schemas.microsoft.com/office/word/2016/wordml/cid" xmlns:w16="http://schemas.microsoft.com/office/word/2018/wordml" xmlns:w16sdtdh="http://schemas.microsoft.com/office/word/2020/wordml/sdtdatahash" xmlns:w16se="http://schemas.microsoft.com/office/word/2015/wordml/symex" xmlns:wpg="http://schemas.microsoft.com/office/word/2010/wordprocessingGroup" xmlns:wpi="http://schemas.microsoft.com/office/word/2010/wordprocessingInk" xmlns:wne="http://schemas.microsoft.com/office/word/2006/wordml" xmlns:wps="http://schemas.microsoft.com/office/word/2010/wordprocessingShape" mc:Ignorable="w14 w15 w16se w16cid w16 w16cex w16sdtdh wp14">
+  <w15:person w15:author="Joshua Hope">
+    <w15:presenceInfo w15:providerId="Windows Live" w15:userId="447ef7b655442a49"/>
+  </w15:person>
+</w15:people>
 </file>
 
 <file path=word/styles.xml><?xml version="1.0" encoding="utf-8"?>
@@ -4874,6 +4975,78 @@
       </w:tblCellMar>
     </w:tblPr>
   </w:style>
+  <w:style w:type="paragraph" w:styleId="Revision">
+    <w:name w:val="Revision"/>
+    <w:hidden/>
+    <w:uiPriority w:val="99"/>
+    <w:semiHidden/>
+    <w:rsid w:val="00D261D7"/>
+  </w:style>
+  <w:style w:type="character" w:styleId="CommentReference">
+    <w:name w:val="annotation reference"/>
+    <w:basedOn w:val="DefaultParagraphFont"/>
+    <w:uiPriority w:val="99"/>
+    <w:semiHidden/>
+    <w:unhideWhenUsed/>
+    <w:rsid w:val="00D261D7"/>
+    <w:rPr>
+      <w:sz w:val="16"/>
+      <w:szCs w:val="16"/>
+    </w:rPr>
+  </w:style>
+  <w:style w:type="paragraph" w:styleId="CommentText">
+    <w:name w:val="annotation text"/>
+    <w:basedOn w:val="Normal"/>
+    <w:link w:val="CommentTextChar"/>
+    <w:uiPriority w:val="99"/>
+    <w:semiHidden/>
+    <w:unhideWhenUsed/>
+    <w:rsid w:val="00D261D7"/>
+    <w:rPr>
+      <w:sz w:val="20"/>
+      <w:szCs w:val="20"/>
+    </w:rPr>
+  </w:style>
+  <w:style w:type="character" w:customStyle="1" w:styleId="CommentTextChar">
+    <w:name w:val="Comment Text Char"/>
+    <w:basedOn w:val="DefaultParagraphFont"/>
+    <w:link w:val="CommentText"/>
+    <w:uiPriority w:val="99"/>
+    <w:semiHidden/>
+    <w:rsid w:val="00D261D7"/>
+    <w:rPr>
+      <w:sz w:val="20"/>
+      <w:szCs w:val="20"/>
+    </w:rPr>
+  </w:style>
+  <w:style w:type="paragraph" w:styleId="CommentSubject">
+    <w:name w:val="annotation subject"/>
+    <w:basedOn w:val="CommentText"/>
+    <w:next w:val="CommentText"/>
+    <w:link w:val="CommentSubjectChar"/>
+    <w:uiPriority w:val="99"/>
+    <w:semiHidden/>
+    <w:unhideWhenUsed/>
+    <w:rsid w:val="00D261D7"/>
+    <w:rPr>
+      <w:b/>
+      <w:bCs/>
+    </w:rPr>
+  </w:style>
+  <w:style w:type="character" w:customStyle="1" w:styleId="CommentSubjectChar">
+    <w:name w:val="Comment Subject Char"/>
+    <w:basedOn w:val="CommentTextChar"/>
+    <w:link w:val="CommentSubject"/>
+    <w:uiPriority w:val="99"/>
+    <w:semiHidden/>
+    <w:rsid w:val="00D261D7"/>
+    <w:rPr>
+      <w:b/>
+      <w:bCs/>
+      <w:sz w:val="20"/>
+      <w:szCs w:val="20"/>
+    </w:rPr>
+  </w:style>
 </w:styles>
 </file>
 

</xml_diff>